<commit_message>
edit the argument input method
</commit_message>
<xml_diff>
--- a/JH_HW3_EvaluationReport.docx
+++ b/JH_HW3_EvaluationReport.docx
@@ -153,6 +153,8 @@
           </wp:inline>
         </w:drawing>
       </w:r>
+      <w:bookmarkStart w:id="0" w:name="_GoBack"/>
+      <w:bookmarkEnd w:id="0"/>
     </w:p>
     <w:p>
       <w:pPr>
@@ -742,10 +744,72 @@
           <w:rFonts w:ascii="Times New Roman" w:hAnsi="Times New Roman" w:cs="Times New Roman"/>
         </w:rPr>
         <w:lastRenderedPageBreak/>
-        <w:t>Naïve Bayes</w:t>
+        <w:t xml:space="preserve">Naïve Bayes </w:t>
       </w:r>
-      <w:bookmarkStart w:id="0" w:name="_GoBack"/>
-      <w:bookmarkEnd w:id="0"/>
+    </w:p>
+    <w:p>
+      <w:pPr>
+        <w:pStyle w:val="ListParagraph"/>
+        <w:numPr>
+          <w:ilvl w:val="1"/>
+          <w:numId w:val="2"/>
+        </w:numPr>
+        <w:spacing w:line="360" w:lineRule="auto"/>
+        <w:rPr>
+          <w:rFonts w:ascii="Times New Roman" w:hAnsi="Times New Roman" w:cs="Times New Roman"/>
+        </w:rPr>
+      </w:pPr>
+      <w:r>
+        <w:rPr>
+          <w:rFonts w:ascii="Times New Roman" w:hAnsi="Times New Roman" w:cs="Times New Roman"/>
+        </w:rPr>
+        <w:t>Confusion Matrix for 3-Folds:</w:t>
+      </w:r>
+    </w:p>
+    <w:p>
+      <w:pPr>
+        <w:spacing w:line="360" w:lineRule="auto"/>
+        <w:ind w:left="720"/>
+        <w:jc w:val="center"/>
+        <w:rPr>
+          <w:rFonts w:ascii="Times New Roman" w:hAnsi="Times New Roman" w:cs="Times New Roman"/>
+        </w:rPr>
+      </w:pPr>
+    </w:p>
+    <w:p>
+      <w:pPr>
+        <w:pStyle w:val="ListParagraph"/>
+        <w:numPr>
+          <w:ilvl w:val="1"/>
+          <w:numId w:val="2"/>
+        </w:numPr>
+        <w:spacing w:line="360" w:lineRule="auto"/>
+        <w:rPr>
+          <w:rFonts w:ascii="Times New Roman" w:hAnsi="Times New Roman" w:cs="Times New Roman"/>
+        </w:rPr>
+      </w:pPr>
+      <w:r>
+        <w:rPr>
+          <w:rFonts w:ascii="Times New Roman" w:hAnsi="Times New Roman" w:cs="Times New Roman"/>
+        </w:rPr>
+        <w:t>Assessment for each class:</w:t>
+      </w:r>
+    </w:p>
+    <w:p>
+      <w:pPr>
+        <w:pStyle w:val="ListParagraph"/>
+        <w:spacing w:line="360" w:lineRule="auto"/>
+        <w:ind w:left="1440"/>
+        <w:rPr>
+          <w:rFonts w:ascii="Times New Roman" w:hAnsi="Times New Roman" w:cs="Times New Roman"/>
+        </w:rPr>
+      </w:pPr>
+      <w:r>
+        <w:rPr>
+          <w:rFonts w:ascii="Times New Roman" w:hAnsi="Times New Roman" w:cs="Times New Roman"/>
+        </w:rPr>
+        <w:t>Output from console:</w:t>
+      </w:r>
       <w:r>
         <w:rPr>
           <w:rFonts w:ascii="Times New Roman" w:hAnsi="Times New Roman" w:cs="Times New Roman"/>
@@ -753,6 +817,512 @@
         <w:t xml:space="preserve"> </w:t>
       </w:r>
     </w:p>
+    <w:p>
+      <w:pPr>
+        <w:pStyle w:val="ListParagraph"/>
+        <w:spacing w:line="360" w:lineRule="auto"/>
+        <w:ind w:left="1440"/>
+        <w:jc w:val="center"/>
+        <w:rPr>
+          <w:rFonts w:ascii="Times New Roman" w:hAnsi="Times New Roman" w:cs="Times New Roman"/>
+        </w:rPr>
+      </w:pPr>
+    </w:p>
+    <w:tbl>
+      <w:tblPr>
+        <w:tblStyle w:val="TableGrid"/>
+        <w:tblW w:w="0" w:type="auto"/>
+        <w:jc w:val="center"/>
+        <w:tblLayout w:type="fixed"/>
+        <w:tblLook w:val="04A0" w:firstRow="1" w:lastRow="0" w:firstColumn="1" w:lastColumn="0" w:noHBand="0" w:noVBand="1"/>
+      </w:tblPr>
+      <w:tblGrid>
+        <w:gridCol w:w="2160"/>
+        <w:gridCol w:w="2160"/>
+        <w:gridCol w:w="2160"/>
+        <w:gridCol w:w="2160"/>
+      </w:tblGrid>
+      <w:tr>
+        <w:trPr>
+          <w:trHeight w:val="305"/>
+          <w:jc w:val="center"/>
+        </w:trPr>
+        <w:tc>
+          <w:tcPr>
+            <w:tcW w:w="2160" w:type="dxa"/>
+            <w:vAlign w:val="center"/>
+          </w:tcPr>
+          <w:p>
+            <w:pPr>
+              <w:jc w:val="center"/>
+              <w:rPr>
+                <w:rFonts w:ascii="Times New Roman" w:hAnsi="Times New Roman" w:cs="Times New Roman"/>
+              </w:rPr>
+            </w:pPr>
+            <w:r>
+              <w:rPr>
+                <w:rFonts w:ascii="Times New Roman" w:hAnsi="Times New Roman" w:cs="Times New Roman"/>
+              </w:rPr>
+              <w:t>Class</w:t>
+            </w:r>
+          </w:p>
+        </w:tc>
+        <w:tc>
+          <w:tcPr>
+            <w:tcW w:w="2160" w:type="dxa"/>
+            <w:vAlign w:val="center"/>
+          </w:tcPr>
+          <w:p>
+            <w:pPr>
+              <w:pStyle w:val="ListParagraph"/>
+              <w:ind w:left="0"/>
+              <w:jc w:val="center"/>
+              <w:rPr>
+                <w:rFonts w:ascii="Times New Roman" w:hAnsi="Times New Roman" w:cs="Times New Roman"/>
+              </w:rPr>
+            </w:pPr>
+            <w:r>
+              <w:rPr>
+                <w:rFonts w:ascii="Times New Roman" w:hAnsi="Times New Roman" w:cs="Times New Roman"/>
+              </w:rPr>
+              <w:t>Iris-versicolor</w:t>
+            </w:r>
+          </w:p>
+        </w:tc>
+        <w:tc>
+          <w:tcPr>
+            <w:tcW w:w="2160" w:type="dxa"/>
+            <w:vAlign w:val="center"/>
+          </w:tcPr>
+          <w:p>
+            <w:pPr>
+              <w:pStyle w:val="ListParagraph"/>
+              <w:ind w:left="0"/>
+              <w:jc w:val="center"/>
+              <w:rPr>
+                <w:rFonts w:ascii="Times New Roman" w:hAnsi="Times New Roman" w:cs="Times New Roman"/>
+              </w:rPr>
+            </w:pPr>
+            <w:r>
+              <w:rPr>
+                <w:rFonts w:ascii="Times New Roman" w:hAnsi="Times New Roman" w:cs="Times New Roman"/>
+              </w:rPr>
+              <w:t>Iris-setosa</w:t>
+            </w:r>
+          </w:p>
+        </w:tc>
+        <w:tc>
+          <w:tcPr>
+            <w:tcW w:w="2160" w:type="dxa"/>
+            <w:vAlign w:val="center"/>
+          </w:tcPr>
+          <w:p>
+            <w:pPr>
+              <w:pStyle w:val="ListParagraph"/>
+              <w:ind w:left="0"/>
+              <w:jc w:val="center"/>
+              <w:rPr>
+                <w:rFonts w:ascii="Times New Roman" w:hAnsi="Times New Roman" w:cs="Times New Roman"/>
+              </w:rPr>
+            </w:pPr>
+            <w:r>
+              <w:rPr>
+                <w:rFonts w:ascii="Times New Roman" w:hAnsi="Times New Roman" w:cs="Times New Roman"/>
+              </w:rPr>
+              <w:t>Iris-virginica</w:t>
+            </w:r>
+          </w:p>
+        </w:tc>
+      </w:tr>
+      <w:tr>
+        <w:trPr>
+          <w:jc w:val="center"/>
+        </w:trPr>
+        <w:tc>
+          <w:tcPr>
+            <w:tcW w:w="2160" w:type="dxa"/>
+            <w:vAlign w:val="center"/>
+          </w:tcPr>
+          <w:p>
+            <w:pPr>
+              <w:jc w:val="center"/>
+              <w:rPr>
+                <w:rFonts w:ascii="Times New Roman" w:hAnsi="Times New Roman" w:cs="Times New Roman"/>
+              </w:rPr>
+            </w:pPr>
+            <w:r>
+              <w:rPr>
+                <w:rFonts w:ascii="Times New Roman" w:hAnsi="Times New Roman" w:cs="Times New Roman"/>
+              </w:rPr>
+              <w:t>AVG Accuracy</w:t>
+            </w:r>
+          </w:p>
+        </w:tc>
+        <w:tc>
+          <w:tcPr>
+            <w:tcW w:w="2160" w:type="dxa"/>
+            <w:vAlign w:val="center"/>
+          </w:tcPr>
+          <w:p>
+            <w:pPr>
+              <w:pStyle w:val="ListParagraph"/>
+              <w:ind w:left="0"/>
+              <w:jc w:val="center"/>
+              <w:rPr>
+                <w:rFonts w:ascii="Times New Roman" w:hAnsi="Times New Roman" w:cs="Times New Roman" w:hint="eastAsia"/>
+              </w:rPr>
+            </w:pPr>
+            <w:r>
+              <w:rPr>
+                <w:rFonts w:ascii="Times New Roman" w:hAnsi="Times New Roman" w:cs="Times New Roman"/>
+              </w:rPr>
+              <w:t>0.9</w:t>
+            </w:r>
+            <w:r>
+              <w:rPr>
+                <w:rFonts w:ascii="Times New Roman" w:hAnsi="Times New Roman" w:cs="Times New Roman" w:hint="eastAsia"/>
+              </w:rPr>
+              <w:t>1</w:t>
+            </w:r>
+          </w:p>
+        </w:tc>
+        <w:tc>
+          <w:tcPr>
+            <w:tcW w:w="2160" w:type="dxa"/>
+            <w:vAlign w:val="center"/>
+          </w:tcPr>
+          <w:p>
+            <w:pPr>
+              <w:pStyle w:val="ListParagraph"/>
+              <w:ind w:left="0"/>
+              <w:jc w:val="center"/>
+              <w:rPr>
+                <w:rFonts w:ascii="Times New Roman" w:hAnsi="Times New Roman" w:cs="Times New Roman" w:hint="eastAsia"/>
+              </w:rPr>
+            </w:pPr>
+            <w:r>
+              <w:rPr>
+                <w:rFonts w:ascii="Times New Roman" w:hAnsi="Times New Roman" w:cs="Times New Roman" w:hint="eastAsia"/>
+              </w:rPr>
+              <w:t>0.98</w:t>
+            </w:r>
+          </w:p>
+        </w:tc>
+        <w:tc>
+          <w:tcPr>
+            <w:tcW w:w="2160" w:type="dxa"/>
+            <w:vAlign w:val="center"/>
+          </w:tcPr>
+          <w:p>
+            <w:pPr>
+              <w:pStyle w:val="ListParagraph"/>
+              <w:ind w:left="0"/>
+              <w:jc w:val="center"/>
+              <w:rPr>
+                <w:rFonts w:ascii="Times New Roman" w:hAnsi="Times New Roman" w:cs="Times New Roman" w:hint="eastAsia"/>
+              </w:rPr>
+            </w:pPr>
+            <w:r>
+              <w:rPr>
+                <w:rFonts w:ascii="Times New Roman" w:hAnsi="Times New Roman" w:cs="Times New Roman" w:hint="eastAsia"/>
+              </w:rPr>
+              <w:t>0.94</w:t>
+            </w:r>
+          </w:p>
+        </w:tc>
+      </w:tr>
+      <w:tr>
+        <w:trPr>
+          <w:jc w:val="center"/>
+        </w:trPr>
+        <w:tc>
+          <w:tcPr>
+            <w:tcW w:w="2160" w:type="dxa"/>
+            <w:vAlign w:val="center"/>
+          </w:tcPr>
+          <w:p>
+            <w:pPr>
+              <w:jc w:val="center"/>
+              <w:rPr>
+                <w:rFonts w:ascii="Times New Roman" w:hAnsi="Times New Roman" w:cs="Times New Roman"/>
+              </w:rPr>
+            </w:pPr>
+            <w:r>
+              <w:rPr>
+                <w:rFonts w:ascii="Times New Roman" w:hAnsi="Times New Roman" w:cs="Times New Roman"/>
+              </w:rPr>
+              <w:t>AVG Precision</w:t>
+            </w:r>
+          </w:p>
+        </w:tc>
+        <w:tc>
+          <w:tcPr>
+            <w:tcW w:w="2160" w:type="dxa"/>
+            <w:vAlign w:val="center"/>
+          </w:tcPr>
+          <w:p>
+            <w:pPr>
+              <w:pStyle w:val="ListParagraph"/>
+              <w:ind w:left="0"/>
+              <w:jc w:val="center"/>
+              <w:rPr>
+                <w:rFonts w:ascii="Times New Roman" w:hAnsi="Times New Roman" w:cs="Times New Roman" w:hint="eastAsia"/>
+              </w:rPr>
+            </w:pPr>
+            <w:r>
+              <w:rPr>
+                <w:rFonts w:ascii="Times New Roman" w:hAnsi="Times New Roman" w:cs="Times New Roman"/>
+              </w:rPr>
+              <w:t>0.9</w:t>
+            </w:r>
+            <w:r>
+              <w:rPr>
+                <w:rFonts w:ascii="Times New Roman" w:hAnsi="Times New Roman" w:cs="Times New Roman" w:hint="eastAsia"/>
+              </w:rPr>
+              <w:t>1</w:t>
+            </w:r>
+          </w:p>
+        </w:tc>
+        <w:tc>
+          <w:tcPr>
+            <w:tcW w:w="2160" w:type="dxa"/>
+            <w:vAlign w:val="center"/>
+          </w:tcPr>
+          <w:p>
+            <w:pPr>
+              <w:pStyle w:val="ListParagraph"/>
+              <w:ind w:left="0"/>
+              <w:jc w:val="center"/>
+              <w:rPr>
+                <w:rFonts w:ascii="Times New Roman" w:hAnsi="Times New Roman" w:cs="Times New Roman" w:hint="eastAsia"/>
+              </w:rPr>
+            </w:pPr>
+            <w:r>
+              <w:rPr>
+                <w:rFonts w:ascii="Times New Roman" w:hAnsi="Times New Roman" w:cs="Times New Roman" w:hint="eastAsia"/>
+              </w:rPr>
+              <w:t>0.98</w:t>
+            </w:r>
+          </w:p>
+        </w:tc>
+        <w:tc>
+          <w:tcPr>
+            <w:tcW w:w="2160" w:type="dxa"/>
+            <w:vAlign w:val="center"/>
+          </w:tcPr>
+          <w:p>
+            <w:pPr>
+              <w:pStyle w:val="ListParagraph"/>
+              <w:ind w:left="0"/>
+              <w:jc w:val="center"/>
+              <w:rPr>
+                <w:rFonts w:ascii="Times New Roman" w:hAnsi="Times New Roman" w:cs="Times New Roman" w:hint="eastAsia"/>
+              </w:rPr>
+            </w:pPr>
+            <w:r>
+              <w:rPr>
+                <w:rFonts w:ascii="Times New Roman" w:hAnsi="Times New Roman" w:cs="Times New Roman" w:hint="eastAsia"/>
+              </w:rPr>
+              <w:t>0.94</w:t>
+            </w:r>
+          </w:p>
+        </w:tc>
+      </w:tr>
+      <w:tr>
+        <w:trPr>
+          <w:jc w:val="center"/>
+        </w:trPr>
+        <w:tc>
+          <w:tcPr>
+            <w:tcW w:w="2160" w:type="dxa"/>
+            <w:vAlign w:val="center"/>
+          </w:tcPr>
+          <w:p>
+            <w:pPr>
+              <w:jc w:val="center"/>
+              <w:rPr>
+                <w:rFonts w:ascii="Times New Roman" w:hAnsi="Times New Roman" w:cs="Times New Roman"/>
+              </w:rPr>
+            </w:pPr>
+            <w:r>
+              <w:rPr>
+                <w:rFonts w:ascii="Times New Roman" w:hAnsi="Times New Roman" w:cs="Times New Roman"/>
+              </w:rPr>
+              <w:t>AVG Recall</w:t>
+            </w:r>
+          </w:p>
+        </w:tc>
+        <w:tc>
+          <w:tcPr>
+            <w:tcW w:w="2160" w:type="dxa"/>
+            <w:vAlign w:val="center"/>
+          </w:tcPr>
+          <w:p>
+            <w:pPr>
+              <w:pStyle w:val="ListParagraph"/>
+              <w:ind w:left="0"/>
+              <w:jc w:val="center"/>
+              <w:rPr>
+                <w:rFonts w:ascii="Times New Roman" w:hAnsi="Times New Roman" w:cs="Times New Roman" w:hint="eastAsia"/>
+              </w:rPr>
+            </w:pPr>
+            <w:r>
+              <w:rPr>
+                <w:rFonts w:ascii="Times New Roman" w:hAnsi="Times New Roman" w:cs="Times New Roman"/>
+              </w:rPr>
+              <w:t>0.9</w:t>
+            </w:r>
+            <w:r>
+              <w:rPr>
+                <w:rFonts w:ascii="Times New Roman" w:hAnsi="Times New Roman" w:cs="Times New Roman" w:hint="eastAsia"/>
+              </w:rPr>
+              <w:t>2</w:t>
+            </w:r>
+          </w:p>
+        </w:tc>
+        <w:tc>
+          <w:tcPr>
+            <w:tcW w:w="2160" w:type="dxa"/>
+            <w:vAlign w:val="center"/>
+          </w:tcPr>
+          <w:p>
+            <w:pPr>
+              <w:pStyle w:val="ListParagraph"/>
+              <w:ind w:left="0"/>
+              <w:jc w:val="center"/>
+              <w:rPr>
+                <w:rFonts w:ascii="Times New Roman" w:hAnsi="Times New Roman" w:cs="Times New Roman"/>
+              </w:rPr>
+            </w:pPr>
+            <w:r>
+              <w:rPr>
+                <w:rFonts w:ascii="Times New Roman" w:hAnsi="Times New Roman" w:cs="Times New Roman"/>
+              </w:rPr>
+              <w:t>1.00</w:t>
+            </w:r>
+          </w:p>
+        </w:tc>
+        <w:tc>
+          <w:tcPr>
+            <w:tcW w:w="2160" w:type="dxa"/>
+            <w:vAlign w:val="center"/>
+          </w:tcPr>
+          <w:p>
+            <w:pPr>
+              <w:pStyle w:val="ListParagraph"/>
+              <w:ind w:left="0"/>
+              <w:jc w:val="center"/>
+              <w:rPr>
+                <w:rFonts w:ascii="Times New Roman" w:hAnsi="Times New Roman" w:cs="Times New Roman" w:hint="eastAsia"/>
+              </w:rPr>
+            </w:pPr>
+            <w:r>
+              <w:rPr>
+                <w:rFonts w:ascii="Times New Roman" w:hAnsi="Times New Roman" w:cs="Times New Roman" w:hint="eastAsia"/>
+              </w:rPr>
+              <w:t>0.90</w:t>
+            </w:r>
+          </w:p>
+        </w:tc>
+      </w:tr>
+      <w:tr>
+        <w:trPr>
+          <w:jc w:val="center"/>
+        </w:trPr>
+        <w:tc>
+          <w:tcPr>
+            <w:tcW w:w="2160" w:type="dxa"/>
+            <w:vAlign w:val="center"/>
+          </w:tcPr>
+          <w:p>
+            <w:pPr>
+              <w:jc w:val="center"/>
+              <w:rPr>
+                <w:rFonts w:ascii="Times New Roman" w:hAnsi="Times New Roman" w:cs="Times New Roman"/>
+              </w:rPr>
+            </w:pPr>
+            <w:r>
+              <w:rPr>
+                <w:rFonts w:ascii="Times New Roman" w:hAnsi="Times New Roman" w:cs="Times New Roman"/>
+              </w:rPr>
+              <w:t>AVG F-Score</w:t>
+            </w:r>
+          </w:p>
+        </w:tc>
+        <w:tc>
+          <w:tcPr>
+            <w:tcW w:w="2160" w:type="dxa"/>
+            <w:vAlign w:val="center"/>
+          </w:tcPr>
+          <w:p>
+            <w:pPr>
+              <w:pStyle w:val="ListParagraph"/>
+              <w:ind w:left="0"/>
+              <w:jc w:val="center"/>
+              <w:rPr>
+                <w:rFonts w:ascii="Times New Roman" w:hAnsi="Times New Roman" w:cs="Times New Roman" w:hint="eastAsia"/>
+              </w:rPr>
+            </w:pPr>
+            <w:r>
+              <w:rPr>
+                <w:rFonts w:ascii="Times New Roman" w:hAnsi="Times New Roman" w:cs="Times New Roman"/>
+              </w:rPr>
+              <w:t>0.9</w:t>
+            </w:r>
+            <w:r>
+              <w:rPr>
+                <w:rFonts w:ascii="Times New Roman" w:hAnsi="Times New Roman" w:cs="Times New Roman" w:hint="eastAsia"/>
+              </w:rPr>
+              <w:t>1</w:t>
+            </w:r>
+          </w:p>
+        </w:tc>
+        <w:tc>
+          <w:tcPr>
+            <w:tcW w:w="2160" w:type="dxa"/>
+            <w:vAlign w:val="center"/>
+          </w:tcPr>
+          <w:p>
+            <w:pPr>
+              <w:pStyle w:val="ListParagraph"/>
+              <w:ind w:left="0"/>
+              <w:jc w:val="center"/>
+              <w:rPr>
+                <w:rFonts w:ascii="Times New Roman" w:hAnsi="Times New Roman" w:cs="Times New Roman" w:hint="eastAsia"/>
+              </w:rPr>
+            </w:pPr>
+            <w:r>
+              <w:rPr>
+                <w:rFonts w:ascii="Times New Roman" w:hAnsi="Times New Roman" w:cs="Times New Roman" w:hint="eastAsia"/>
+              </w:rPr>
+              <w:t>0.99</w:t>
+            </w:r>
+          </w:p>
+        </w:tc>
+        <w:tc>
+          <w:tcPr>
+            <w:tcW w:w="2160" w:type="dxa"/>
+            <w:vAlign w:val="center"/>
+          </w:tcPr>
+          <w:p>
+            <w:pPr>
+              <w:pStyle w:val="ListParagraph"/>
+              <w:ind w:left="0"/>
+              <w:jc w:val="center"/>
+              <w:rPr>
+                <w:rFonts w:ascii="Times New Roman" w:hAnsi="Times New Roman" w:cs="Times New Roman" w:hint="eastAsia"/>
+              </w:rPr>
+            </w:pPr>
+            <w:r>
+              <w:rPr>
+                <w:rFonts w:ascii="Times New Roman" w:hAnsi="Times New Roman" w:cs="Times New Roman" w:hint="eastAsia"/>
+              </w:rPr>
+              <w:t>0.92</w:t>
+            </w:r>
+          </w:p>
+        </w:tc>
+      </w:tr>
+    </w:tbl>
     <w:p>
       <w:pPr>
         <w:spacing w:line="360" w:lineRule="auto"/>

</xml_diff>